<commit_message>
Changed 'Dac ta chuc nang sportshop.docx'
</commit_message>
<xml_diff>
--- a/Documents/Dac ta chuc nang sportshop.docx
+++ b/Documents/Dac ta chuc nang sportshop.docx
@@ -8,8 +8,6 @@
         <w:spacing w:line="312" w:lineRule="auto"/>
         <w:jc w:val="both"/>
       </w:pPr>
-      <w:bookmarkStart w:id="0" w:name="_GoBack"/>
-      <w:bookmarkEnd w:id="0"/>
       <w:r>
         <w:t>ĐẶC TẢ CHỨC NĂNG</w:t>
       </w:r>
@@ -29,15 +27,152 @@
         <w:pStyle w:val="Heading3"/>
       </w:pPr>
       <w:r>
+        <w:t>Frontend</w:t>
+      </w:r>
+    </w:p>
+    <w:p>
+      <w:pPr>
+        <w:pStyle w:val="Heading4"/>
+      </w:pPr>
+      <w:r>
+        <w:t>Trang chủ cần hiển trị 8 sản phẩm mới nhất, 4 sản phẩm nổi bật, 4 sản phẩm đặc biệt</w:t>
+      </w:r>
+    </w:p>
+    <w:p>
+      <w:pPr>
+        <w:pStyle w:val="Heading4"/>
+      </w:pPr>
+      <w:r>
+        <w:t>Trang hiển thị danh sách sản phẩm theo category</w:t>
+      </w:r>
+    </w:p>
+    <w:p>
+      <w:pPr>
+        <w:pStyle w:val="Heading4"/>
+      </w:pPr>
+      <w:r>
+        <w:t>Trang xem chi tiết sản phẩm</w:t>
+      </w:r>
+      <w:r>
+        <w:t>: có nút share qua Facebook, Google+, Youtube</w:t>
+      </w:r>
+    </w:p>
+    <w:p>
+      <w:pPr>
+        <w:pStyle w:val="Heading3"/>
+      </w:pPr>
+      <w:r>
+        <w:t>Backend</w:t>
+      </w:r>
+    </w:p>
+    <w:p>
+      <w:pPr>
+        <w:pStyle w:val="Heading4"/>
+      </w:pPr>
+      <w:r>
         <w:t>Thêm sản phẩm mới</w:t>
       </w:r>
     </w:p>
     <w:p>
       <w:pPr>
+        <w:pStyle w:val="Heading4"/>
+      </w:pPr>
+      <w:r>
+        <w:t xml:space="preserve">Sửa thông tin sản phẩm </w:t>
+      </w:r>
+    </w:p>
+    <w:p>
+      <w:pPr>
+        <w:pStyle w:val="Heading4"/>
+      </w:pPr>
+      <w:r>
+        <w:t>Xóa sản phẩm</w:t>
+      </w:r>
+    </w:p>
+    <w:p>
+      <w:pPr>
+        <w:pStyle w:val="Heading2"/>
+      </w:pPr>
+      <w:r>
+        <w:t>Quản lý giỏ hàng</w:t>
+      </w:r>
+    </w:p>
+    <w:p>
+      <w:pPr>
         <w:pStyle w:val="Heading3"/>
       </w:pPr>
       <w:r>
-        <w:t xml:space="preserve">Sửa thông tin sản phẩm </w:t>
+        <w:t>Frontend</w:t>
+      </w:r>
+    </w:p>
+    <w:p>
+      <w:pPr>
+        <w:pStyle w:val="Heading4"/>
+      </w:pPr>
+      <w:r>
+        <w:t>Hiển thị danh sách sản phẩm trong giỏ hàng, bao gồm các thuộc tính: ảnh sản phẩm (cỡ nhỏ), tên sản phẩm, đơn giá, số lượng, tổng tiền</w:t>
+      </w:r>
+    </w:p>
+    <w:p>
+      <w:pPr>
+        <w:pStyle w:val="Heading4"/>
+      </w:pPr>
+      <w:r>
+        <w:t>Thêm sản phẩm vào giỏ</w:t>
+      </w:r>
+      <w:r>
+        <w:t xml:space="preserve"> hàng</w:t>
+      </w:r>
+    </w:p>
+    <w:p>
+      <w:pPr>
+        <w:pStyle w:val="Heading4"/>
+      </w:pPr>
+      <w:r>
+        <w:t>Xóa sản phẩm khỏi giỏ hàng</w:t>
+      </w:r>
+    </w:p>
+    <w:p>
+      <w:pPr>
+        <w:pStyle w:val="Heading4"/>
+      </w:pPr>
+      <w:r>
+        <w:t>Thanh toán</w:t>
+      </w:r>
+      <w:r>
+        <w:t xml:space="preserve">: khi ấn nút </w:t>
+      </w:r>
+      <w:r>
+        <w:t>thanh toán thì chuyển sang trang cho phép người dùng nhậ</w:t>
+      </w:r>
+      <w:r>
+        <w:t>p các thông tin đặt hàng</w:t>
+      </w:r>
+      <w:r>
+        <w:t xml:space="preserve"> để cửa hàng thực hiện giao hàng. Thông tin </w:t>
+      </w:r>
+      <w:r>
+        <w:t>đặt hàng</w:t>
+      </w:r>
+      <w:r>
+        <w:t xml:space="preserve"> bao gồm: </w:t>
+      </w:r>
+      <w:r>
+        <w:t xml:space="preserve">họ, tên, tên công ty, email, số điện thoại, địa chỉ, </w:t>
+      </w:r>
+      <w:r>
+        <w:t>mã bưu điện, tỉnh / thành phố, ghi chú</w:t>
+      </w:r>
+    </w:p>
+    <w:p>
+      <w:pPr>
+        <w:pStyle w:val="Heading2"/>
+      </w:pPr>
+      <w:r>
+        <w:t>Quản lý đơn đặt hàng</w:t>
+      </w:r>
+      <w:r>
+        <w:t xml:space="preserve"> (chức năng dành cho admin)</w:t>
       </w:r>
     </w:p>
     <w:p>
@@ -45,7 +180,40 @@
         <w:pStyle w:val="Heading3"/>
       </w:pPr>
       <w:r>
-        <w:t>Xóa sản phẩm</w:t>
+        <w:t>Backen</w:t>
+      </w:r>
+    </w:p>
+    <w:p>
+      <w:pPr>
+        <w:pStyle w:val="Heading4"/>
+      </w:pPr>
+      <w:r>
+        <w:t>Hiển thị danh sách đơn đặt hàng</w:t>
+      </w:r>
+    </w:p>
+    <w:p>
+      <w:pPr>
+        <w:pStyle w:val="Heading4"/>
+      </w:pPr>
+      <w:r>
+        <w:t>Thêm mới đơn đặt hàng</w:t>
+      </w:r>
+    </w:p>
+    <w:p>
+      <w:pPr>
+        <w:pStyle w:val="Heading4"/>
+      </w:pPr>
+      <w:r>
+        <w:lastRenderedPageBreak/>
+        <w:t>Sửa thông tin đơn đặt hàng</w:t>
+      </w:r>
+    </w:p>
+    <w:p>
+      <w:pPr>
+        <w:pStyle w:val="Heading4"/>
+      </w:pPr>
+      <w:r>
+        <w:t>Xóa đơn đặt hàng</w:t>
       </w:r>
     </w:p>
     <w:p>
@@ -53,7 +221,10 @@
         <w:pStyle w:val="Heading2"/>
       </w:pPr>
       <w:r>
-        <w:t>Quản lý giỏ hàng</w:t>
+        <w:t>Quả</w:t>
+      </w:r>
+      <w:r>
+        <w:t>n lý tin tức</w:t>
       </w:r>
     </w:p>
     <w:p>
@@ -61,7 +232,15 @@
         <w:pStyle w:val="Heading3"/>
       </w:pPr>
       <w:r>
-        <w:t>Thêm sản phẩm vào giỏ hàng</w:t>
+        <w:t>Frontend</w:t>
+      </w:r>
+    </w:p>
+    <w:p>
+      <w:pPr>
+        <w:pStyle w:val="Heading4"/>
+      </w:pPr>
+      <w:r>
+        <w:t>Hiển thị danh sách các tin tức của shop (được phân trang theo từng nhóm 10 tin)</w:t>
       </w:r>
     </w:p>
     <w:p>
@@ -69,7 +248,65 @@
         <w:pStyle w:val="Heading3"/>
       </w:pPr>
       <w:r>
-        <w:t>Xóa sản phẩm khỏi giỏ hàng</w:t>
+        <w:t>Backend</w:t>
+      </w:r>
+    </w:p>
+    <w:p>
+      <w:pPr>
+        <w:pStyle w:val="Heading4"/>
+      </w:pPr>
+      <w:r>
+        <w:t>Hiển thị danh sách tin tức, bao gồm: tiêu đề, trạng thái (published, draft), tác giả, ngày tạo</w:t>
+      </w:r>
+    </w:p>
+    <w:p>
+      <w:pPr>
+        <w:pStyle w:val="Heading4"/>
+      </w:pPr>
+      <w:r>
+        <w:t xml:space="preserve">Thêm một </w:t>
+      </w:r>
+      <w:r>
+        <w:t>tin</w:t>
+      </w:r>
+      <w:r>
+        <w:t xml:space="preserve"> mới</w:t>
+      </w:r>
+      <w:r>
+        <w:t xml:space="preserve">: cấu trúc một </w:t>
+      </w:r>
+      <w:r>
+        <w:t xml:space="preserve">tin </w:t>
+      </w:r>
+      <w:r>
+        <w:t xml:space="preserve"> bao gồm: tiều đề, nội dung</w:t>
+      </w:r>
+      <w:r>
+        <w:t xml:space="preserve"> – cung cấp editor để người dùng dễ soạn thảo</w:t>
+      </w:r>
+    </w:p>
+    <w:p>
+      <w:pPr>
+        <w:pStyle w:val="Heading4"/>
+      </w:pPr>
+      <w:r>
+        <w:t>Sửa thông tin bài viết</w:t>
+      </w:r>
+    </w:p>
+    <w:p>
+      <w:pPr>
+        <w:pStyle w:val="Heading4"/>
+      </w:pPr>
+      <w:r>
+        <w:t>Xóa bài viết</w:t>
+      </w:r>
+    </w:p>
+    <w:p>
+      <w:pPr>
+        <w:pStyle w:val="Heading2"/>
+      </w:pPr>
+      <w:r>
+        <w:t>Quản lý bình luận</w:t>
       </w:r>
     </w:p>
     <w:p>
@@ -77,7 +314,15 @@
         <w:pStyle w:val="Heading3"/>
       </w:pPr>
       <w:r>
-        <w:t>Thanh toán</w:t>
+        <w:t>Frontend</w:t>
+      </w:r>
+    </w:p>
+    <w:p>
+      <w:pPr>
+        <w:pStyle w:val="Heading4"/>
+      </w:pPr>
+      <w:r>
+        <w:t>Sử dụng plugin comment của Facebook để bình luận cho tin tức</w:t>
       </w:r>
     </w:p>
     <w:p>
@@ -85,10 +330,7 @@
         <w:pStyle w:val="Heading2"/>
       </w:pPr>
       <w:r>
-        <w:t>Quản lý đơn đặt hàng</w:t>
-      </w:r>
-      <w:r>
-        <w:t xml:space="preserve"> (chức năng dành cho admin)</w:t>
+        <w:t>Quản lý người dùng</w:t>
       </w:r>
     </w:p>
     <w:p>
@@ -96,7 +338,96 @@
         <w:pStyle w:val="Heading3"/>
       </w:pPr>
       <w:r>
-        <w:t>Thêm mới đơn đặt hàng</w:t>
+        <w:t>Backen</w:t>
+      </w:r>
+    </w:p>
+    <w:p>
+      <w:pPr>
+        <w:pStyle w:val="Heading4"/>
+      </w:pPr>
+      <w:r>
+        <w:t>Hiển thị danh sách người dùng</w:t>
+      </w:r>
+    </w:p>
+    <w:p>
+      <w:pPr>
+        <w:ind w:firstLine="720"/>
+      </w:pPr>
+      <w:r>
+        <w:t>Các thông tin hiển thị bao gồm: avatar, họ và tên, username, email, địa chỉ, số điện thoại, loại loại người dùng, ghi chú.</w:t>
+      </w:r>
+    </w:p>
+    <w:p>
+      <w:pPr>
+        <w:tabs>
+          <w:tab w:val="center" w:pos="5040"/>
+        </w:tabs>
+        <w:ind w:firstLine="720"/>
+      </w:pPr>
+      <w:r>
+        <w:t>Người dùng của hệ thống có 2 loại:</w:t>
+      </w:r>
+      <w:r>
+        <w:tab/>
+      </w:r>
+    </w:p>
+    <w:p>
+      <w:pPr>
+        <w:pStyle w:val="Heading7"/>
+      </w:pPr>
+      <w:r>
+        <w:lastRenderedPageBreak/>
+        <w:t>admin: có toàn quyền trong hệ thống</w:t>
+      </w:r>
+    </w:p>
+    <w:p>
+      <w:pPr>
+        <w:pStyle w:val="Heading7"/>
+      </w:pPr>
+      <w:r>
+        <w:t>subadmin: không có chức năng quản lý người dùng</w:t>
+      </w:r>
+    </w:p>
+    <w:p>
+      <w:pPr>
+        <w:pStyle w:val="Heading4"/>
+      </w:pPr>
+      <w:r>
+        <w:t>Thêm mới người dùng</w:t>
+      </w:r>
+    </w:p>
+    <w:p>
+      <w:pPr>
+        <w:pStyle w:val="Heading4"/>
+      </w:pPr>
+      <w:r>
+        <w:t>Sửa thông tin người dùng</w:t>
+      </w:r>
+    </w:p>
+    <w:p>
+      <w:pPr>
+        <w:pStyle w:val="Heading4"/>
+      </w:pPr>
+      <w:r>
+        <w:t>Xóa người dùng khỏi hệ thống</w:t>
+      </w:r>
+    </w:p>
+    <w:p>
+      <w:pPr>
+        <w:pStyle w:val="Heading4"/>
+      </w:pPr>
+      <w:r>
+        <w:t>Xem thông tin chi tiết của người dùng</w:t>
+      </w:r>
+      <w:bookmarkStart w:id="0" w:name="_GoBack"/>
+      <w:bookmarkEnd w:id="0"/>
+    </w:p>
+    <w:p>
+      <w:pPr>
+        <w:pStyle w:val="Heading2"/>
+      </w:pPr>
+      <w:r>
+        <w:t>Liên hệ</w:t>
       </w:r>
     </w:p>
     <w:p>
@@ -104,7 +435,23 @@
         <w:pStyle w:val="Heading3"/>
       </w:pPr>
       <w:r>
-        <w:t>Sửa thông tin đơn đặt hàng</w:t>
+        <w:t>Frontend</w:t>
+      </w:r>
+    </w:p>
+    <w:p>
+      <w:pPr>
+        <w:pStyle w:val="Heading4"/>
+      </w:pPr>
+      <w:r>
+        <w:t>Hiển thị trang liên hệ</w:t>
+      </w:r>
+    </w:p>
+    <w:p>
+      <w:pPr>
+        <w:pStyle w:val="Heading4"/>
+      </w:pPr>
+      <w:r>
+        <w:t>Cho phép người dùng nhập các thông tin liên hệ, bao gồm: họ và tên, điện thoại, email, nội dung liên hệ</w:t>
       </w:r>
     </w:p>
     <w:p>
@@ -112,104 +459,15 @@
         <w:pStyle w:val="Heading3"/>
       </w:pPr>
       <w:r>
-        <w:t>Xóa đơn đặt hàng</w:t>
-      </w:r>
-    </w:p>
-    <w:p>
-      <w:pPr>
-        <w:pStyle w:val="Heading2"/>
-      </w:pPr>
-      <w:r>
-        <w:t>Quản lý bài viết</w:t>
-      </w:r>
-    </w:p>
-    <w:p>
-      <w:pPr>
-        <w:pStyle w:val="Heading3"/>
-      </w:pPr>
-      <w:r>
-        <w:t>Thêm một bài viết mới</w:t>
-      </w:r>
-    </w:p>
-    <w:p>
-      <w:pPr>
-        <w:pStyle w:val="Heading3"/>
-      </w:pPr>
-      <w:r>
-        <w:t>Sửa thông tin bài viết</w:t>
-      </w:r>
-    </w:p>
-    <w:p>
-      <w:pPr>
-        <w:pStyle w:val="Heading3"/>
-      </w:pPr>
-      <w:r>
-        <w:t>Xóa bài viết</w:t>
-      </w:r>
-    </w:p>
-    <w:p>
-      <w:pPr>
-        <w:pStyle w:val="Heading2"/>
-      </w:pPr>
-      <w:r>
-        <w:t>Quản lý bình luận</w:t>
-      </w:r>
-    </w:p>
-    <w:p>
-      <w:pPr>
-        <w:pStyle w:val="Heading3"/>
-      </w:pPr>
-      <w:r>
-        <w:t>Thêm bình luận mới</w:t>
-      </w:r>
-    </w:p>
-    <w:p>
-      <w:pPr>
-        <w:pStyle w:val="Heading3"/>
-      </w:pPr>
-      <w:r>
-        <w:t>Duyệt bình luận</w:t>
-      </w:r>
-    </w:p>
-    <w:p>
-      <w:pPr>
-        <w:pStyle w:val="Heading3"/>
-      </w:pPr>
-      <w:r>
-        <w:t>Xóa bình luận</w:t>
-      </w:r>
-    </w:p>
-    <w:p>
-      <w:pPr>
-        <w:pStyle w:val="Heading2"/>
-      </w:pPr>
-      <w:r>
-        <w:t>Quản lý người dùng</w:t>
-      </w:r>
-    </w:p>
-    <w:p>
-      <w:pPr>
-        <w:pStyle w:val="Heading3"/>
-      </w:pPr>
-      <w:r>
-        <w:t>Thêm mới người dùng</w:t>
-      </w:r>
-    </w:p>
-    <w:p>
-      <w:pPr>
-        <w:pStyle w:val="Heading3"/>
-      </w:pPr>
-      <w:r>
-        <w:lastRenderedPageBreak/>
-        <w:t>Sửa thông tin người dùng</w:t>
-      </w:r>
-    </w:p>
-    <w:p>
-      <w:pPr>
-        <w:pStyle w:val="Heading3"/>
-      </w:pPr>
-      <w:r>
-        <w:t>Xóa người dùng khỏi hệ thống</w:t>
+        <w:t>Backen</w:t>
+      </w:r>
+    </w:p>
+    <w:p>
+      <w:pPr>
+        <w:pStyle w:val="Heading4"/>
+      </w:pPr>
+      <w:r>
+        <w:t>Hiển thị danh sách các liên hệ</w:t>
       </w:r>
     </w:p>
     <w:sectPr>
@@ -1723,4 +1981,16 @@
   <a:objectDefaults/>
   <a:extraClrSchemeLst/>
 </a:theme>
+</file>
+
+<file path=customXml/item1.xml><?xml version="1.0" encoding="utf-8"?>
+<b:Sources xmlns:b="http://schemas.openxmlformats.org/officeDocument/2006/bibliography" xmlns="http://schemas.openxmlformats.org/officeDocument/2006/bibliography" SelectedStyle="\APA.XSL" StyleName="APA"/>
+</file>
+
+<file path=customXml/itemProps1.xml><?xml version="1.0" encoding="utf-8"?>
+<ds:datastoreItem xmlns:ds="http://schemas.openxmlformats.org/officeDocument/2006/customXml" ds:itemID="{DD02607D-967F-431B-8E22-B720DC14D861}">
+  <ds:schemaRefs>
+    <ds:schemaRef ds:uri="http://schemas.openxmlformats.org/officeDocument/2006/bibliography"/>
+  </ds:schemaRefs>
+</ds:datastoreItem>
 </file>
</xml_diff>